<commit_message>
built game fixed exit bug
built game
</commit_message>
<xml_diff>
--- a/current project/shooter project/Game Design Document.docx
+++ b/current project/shooter project/Game Design Document.docx
@@ -2,13 +2,915 @@
 <file path=word/document.xml><?xml version="1.0" encoding="utf-8"?>
 <w:document xmlns:wpc="http://schemas.microsoft.com/office/word/2010/wordprocessingCanvas" xmlns:cx="http://schemas.microsoft.com/office/drawing/2014/chartex" xmlns:cx1="http://schemas.microsoft.com/office/drawing/2015/9/8/chartex" xmlns:cx2="http://schemas.microsoft.com/office/drawing/2015/10/21/chartex" xmlns:cx3="http://schemas.microsoft.com/office/drawing/2016/5/9/chartex" xmlns:cx4="http://schemas.microsoft.com/office/drawing/2016/5/10/chartex" xmlns:cx5="http://schemas.microsoft.com/office/drawing/2016/5/11/chartex" xmlns:cx6="http://schemas.microsoft.com/office/drawing/2016/5/12/chartex" xmlns:cx7="http://schemas.microsoft.com/office/drawing/2016/5/13/chartex" xmlns:cx8="http://schemas.microsoft.com/office/drawing/2016/5/14/chartex" xmlns:mc="http://schemas.openxmlformats.org/markup-compatibility/2006" xmlns:aink="http://schemas.microsoft.com/office/drawing/2016/ink" xmlns:am3d="http://schemas.microsoft.com/office/drawing/2017/model3d" xmlns:o="urn:schemas-microsoft-com:office:office" xmlns:r="http://schemas.openxmlformats.org/officeDocument/2006/relationships" xmlns:m="http://schemas.openxmlformats.org/officeDocument/2006/math" xmlns:v="urn:schemas-microsoft-com:vml" xmlns:wp14="http://schemas.microsoft.com/office/word/2010/wordprocessingDrawing" xmlns:wp="http://schemas.openxmlformats.org/drawingml/2006/wordprocessingDrawing" xmlns:w10="urn:schemas-microsoft-com:office:word" xmlns:w="http://schemas.openxmlformats.org/wordprocessingml/2006/main" xmlns:w14="http://schemas.microsoft.com/office/word/2010/wordml" xmlns:w15="http://schemas.microsoft.com/office/word/2012/wordml" xmlns:w16cid="http://schemas.microsoft.com/office/word/2016/wordml/cid" xmlns:w16se="http://schemas.microsoft.com/office/word/2015/wordml/symex" xmlns:wpg="http://schemas.microsoft.com/office/word/2010/wordprocessingGroup" xmlns:wpi="http://schemas.microsoft.com/office/word/2010/wordprocessingInk" xmlns:wne="http://schemas.microsoft.com/office/word/2006/wordml" xmlns:wps="http://schemas.microsoft.com/office/word/2010/wordprocessingShape" mc:Ignorable="w14 w15 w16se w16cid wp14">
   <w:body>
+    <w:sdt>
+      <w:sdtPr>
+        <w:id w:val="-370619896"/>
+        <w:docPartObj>
+          <w:docPartGallery w:val="Table of Contents"/>
+          <w:docPartUnique/>
+        </w:docPartObj>
+      </w:sdtPr>
+      <w:sdtEndPr>
+        <w:rPr>
+          <w:rFonts w:asciiTheme="minorHAnsi" w:eastAsiaTheme="minorHAnsi" w:hAnsiTheme="minorHAnsi" w:cstheme="minorBidi"/>
+          <w:b/>
+          <w:bCs/>
+          <w:noProof/>
+          <w:color w:val="auto"/>
+          <w:sz w:val="22"/>
+          <w:szCs w:val="22"/>
+          <w:lang w:val="en-GB"/>
+        </w:rPr>
+      </w:sdtEndPr>
+      <w:sdtContent>
+        <w:p>
+          <w:pPr>
+            <w:pStyle w:val="TOCHeading"/>
+          </w:pPr>
+          <w:r>
+            <w:t>Contents</w:t>
+          </w:r>
+        </w:p>
+        <w:p>
+          <w:pPr>
+            <w:pStyle w:val="TOC1"/>
+            <w:tabs>
+              <w:tab w:val="right" w:leader="dot" w:pos="9016"/>
+            </w:tabs>
+            <w:rPr>
+              <w:rFonts w:eastAsiaTheme="minorEastAsia"/>
+              <w:noProof/>
+              <w:lang w:eastAsia="en-GB"/>
+            </w:rPr>
+          </w:pPr>
+          <w:r>
+            <w:fldChar w:fldCharType="begin"/>
+          </w:r>
+          <w:r>
+            <w:instrText xml:space="preserve"> TOC \o "1-3" \h \z \u </w:instrText>
+          </w:r>
+          <w:r>
+            <w:fldChar w:fldCharType="separate"/>
+          </w:r>
+          <w:hyperlink w:anchor="_Toc28814256" w:history="1">
+            <w:r>
+              <w:rPr>
+                <w:rStyle w:val="Hyperlink"/>
+                <w:noProof/>
+              </w:rPr>
+              <w:t>Game Design Document</w:t>
+            </w:r>
+            <w:r>
+              <w:rPr>
+                <w:noProof/>
+                <w:webHidden/>
+              </w:rPr>
+              <w:tab/>
+            </w:r>
+            <w:r>
+              <w:rPr>
+                <w:noProof/>
+                <w:webHidden/>
+              </w:rPr>
+              <w:fldChar w:fldCharType="begin"/>
+            </w:r>
+            <w:r>
+              <w:rPr>
+                <w:noProof/>
+                <w:webHidden/>
+              </w:rPr>
+              <w:instrText xml:space="preserve"> PAGEREF _Toc28814256 \h </w:instrText>
+            </w:r>
+            <w:r>
+              <w:rPr>
+                <w:noProof/>
+                <w:webHidden/>
+              </w:rPr>
+            </w:r>
+            <w:r>
+              <w:rPr>
+                <w:noProof/>
+                <w:webHidden/>
+              </w:rPr>
+              <w:fldChar w:fldCharType="separate"/>
+            </w:r>
+            <w:r>
+              <w:rPr>
+                <w:noProof/>
+                <w:webHidden/>
+              </w:rPr>
+              <w:t>1</w:t>
+            </w:r>
+            <w:r>
+              <w:rPr>
+                <w:noProof/>
+                <w:webHidden/>
+              </w:rPr>
+              <w:fldChar w:fldCharType="end"/>
+            </w:r>
+          </w:hyperlink>
+        </w:p>
+        <w:p>
+          <w:pPr>
+            <w:pStyle w:val="TOC1"/>
+            <w:tabs>
+              <w:tab w:val="right" w:leader="dot" w:pos="9016"/>
+            </w:tabs>
+            <w:rPr>
+              <w:rFonts w:eastAsiaTheme="minorEastAsia"/>
+              <w:noProof/>
+              <w:lang w:eastAsia="en-GB"/>
+            </w:rPr>
+          </w:pPr>
+          <w:hyperlink w:anchor="_Toc28814257" w:history="1">
+            <w:r>
+              <w:rPr>
+                <w:rStyle w:val="Hyperlink"/>
+                <w:noProof/>
+              </w:rPr>
+              <w:t>Game Story</w:t>
+            </w:r>
+            <w:r>
+              <w:rPr>
+                <w:noProof/>
+                <w:webHidden/>
+              </w:rPr>
+              <w:tab/>
+            </w:r>
+            <w:r>
+              <w:rPr>
+                <w:noProof/>
+                <w:webHidden/>
+              </w:rPr>
+              <w:fldChar w:fldCharType="begin"/>
+            </w:r>
+            <w:r>
+              <w:rPr>
+                <w:noProof/>
+                <w:webHidden/>
+              </w:rPr>
+              <w:instrText xml:space="preserve"> PAGEREF _Toc28814257 \h </w:instrText>
+            </w:r>
+            <w:r>
+              <w:rPr>
+                <w:noProof/>
+                <w:webHidden/>
+              </w:rPr>
+            </w:r>
+            <w:r>
+              <w:rPr>
+                <w:noProof/>
+                <w:webHidden/>
+              </w:rPr>
+              <w:fldChar w:fldCharType="separate"/>
+            </w:r>
+            <w:r>
+              <w:rPr>
+                <w:noProof/>
+                <w:webHidden/>
+              </w:rPr>
+              <w:t>1</w:t>
+            </w:r>
+            <w:r>
+              <w:rPr>
+                <w:noProof/>
+                <w:webHidden/>
+              </w:rPr>
+              <w:fldChar w:fldCharType="end"/>
+            </w:r>
+          </w:hyperlink>
+        </w:p>
+        <w:p>
+          <w:pPr>
+            <w:pStyle w:val="TOC1"/>
+            <w:tabs>
+              <w:tab w:val="right" w:leader="dot" w:pos="9016"/>
+            </w:tabs>
+            <w:rPr>
+              <w:rFonts w:eastAsiaTheme="minorEastAsia"/>
+              <w:noProof/>
+              <w:lang w:eastAsia="en-GB"/>
+            </w:rPr>
+          </w:pPr>
+          <w:hyperlink w:anchor="_Toc28814258" w:history="1">
+            <w:r>
+              <w:rPr>
+                <w:rStyle w:val="Hyperlink"/>
+                <w:noProof/>
+              </w:rPr>
+              <w:t>Character 1</w:t>
+            </w:r>
+            <w:r>
+              <w:rPr>
+                <w:noProof/>
+                <w:webHidden/>
+              </w:rPr>
+              <w:tab/>
+            </w:r>
+            <w:r>
+              <w:rPr>
+                <w:noProof/>
+                <w:webHidden/>
+              </w:rPr>
+              <w:fldChar w:fldCharType="begin"/>
+            </w:r>
+            <w:r>
+              <w:rPr>
+                <w:noProof/>
+                <w:webHidden/>
+              </w:rPr>
+              <w:instrText xml:space="preserve"> PAGEREF _Toc28814258 \h </w:instrText>
+            </w:r>
+            <w:r>
+              <w:rPr>
+                <w:noProof/>
+                <w:webHidden/>
+              </w:rPr>
+            </w:r>
+            <w:r>
+              <w:rPr>
+                <w:noProof/>
+                <w:webHidden/>
+              </w:rPr>
+              <w:fldChar w:fldCharType="separate"/>
+            </w:r>
+            <w:r>
+              <w:rPr>
+                <w:noProof/>
+                <w:webHidden/>
+              </w:rPr>
+              <w:t>2</w:t>
+            </w:r>
+            <w:r>
+              <w:rPr>
+                <w:noProof/>
+                <w:webHidden/>
+              </w:rPr>
+              <w:fldChar w:fldCharType="end"/>
+            </w:r>
+          </w:hyperlink>
+        </w:p>
+        <w:p>
+          <w:pPr>
+            <w:pStyle w:val="TOC1"/>
+            <w:tabs>
+              <w:tab w:val="right" w:leader="dot" w:pos="9016"/>
+            </w:tabs>
+            <w:rPr>
+              <w:rFonts w:eastAsiaTheme="minorEastAsia"/>
+              <w:noProof/>
+              <w:lang w:eastAsia="en-GB"/>
+            </w:rPr>
+          </w:pPr>
+          <w:hyperlink w:anchor="_Toc28814259" w:history="1">
+            <w:r>
+              <w:rPr>
+                <w:rStyle w:val="Hyperlink"/>
+                <w:noProof/>
+              </w:rPr>
+              <w:t>Menus</w:t>
+            </w:r>
+            <w:r>
+              <w:rPr>
+                <w:noProof/>
+                <w:webHidden/>
+              </w:rPr>
+              <w:tab/>
+            </w:r>
+            <w:r>
+              <w:rPr>
+                <w:noProof/>
+                <w:webHidden/>
+              </w:rPr>
+              <w:fldChar w:fldCharType="begin"/>
+            </w:r>
+            <w:r>
+              <w:rPr>
+                <w:noProof/>
+                <w:webHidden/>
+              </w:rPr>
+              <w:instrText xml:space="preserve"> PAGEREF _Toc28814259 \h </w:instrText>
+            </w:r>
+            <w:r>
+              <w:rPr>
+                <w:noProof/>
+                <w:webHidden/>
+              </w:rPr>
+            </w:r>
+            <w:r>
+              <w:rPr>
+                <w:noProof/>
+                <w:webHidden/>
+              </w:rPr>
+              <w:fldChar w:fldCharType="separate"/>
+            </w:r>
+            <w:r>
+              <w:rPr>
+                <w:noProof/>
+                <w:webHidden/>
+              </w:rPr>
+              <w:t>2</w:t>
+            </w:r>
+            <w:r>
+              <w:rPr>
+                <w:noProof/>
+                <w:webHidden/>
+              </w:rPr>
+              <w:fldChar w:fldCharType="end"/>
+            </w:r>
+          </w:hyperlink>
+        </w:p>
+        <w:p>
+          <w:pPr>
+            <w:pStyle w:val="TOC2"/>
+            <w:tabs>
+              <w:tab w:val="right" w:leader="dot" w:pos="9016"/>
+            </w:tabs>
+            <w:rPr>
+              <w:rFonts w:eastAsiaTheme="minorEastAsia"/>
+              <w:noProof/>
+              <w:lang w:eastAsia="en-GB"/>
+            </w:rPr>
+          </w:pPr>
+          <w:hyperlink w:anchor="_Toc28814260" w:history="1">
+            <w:r>
+              <w:rPr>
+                <w:rStyle w:val="Hyperlink"/>
+                <w:noProof/>
+              </w:rPr>
+              <w:t>Main menu</w:t>
+            </w:r>
+            <w:r>
+              <w:rPr>
+                <w:noProof/>
+                <w:webHidden/>
+              </w:rPr>
+              <w:tab/>
+            </w:r>
+            <w:r>
+              <w:rPr>
+                <w:noProof/>
+                <w:webHidden/>
+              </w:rPr>
+              <w:fldChar w:fldCharType="begin"/>
+            </w:r>
+            <w:r>
+              <w:rPr>
+                <w:noProof/>
+                <w:webHidden/>
+              </w:rPr>
+              <w:instrText xml:space="preserve"> PAGEREF _Toc28814260 \h </w:instrText>
+            </w:r>
+            <w:r>
+              <w:rPr>
+                <w:noProof/>
+                <w:webHidden/>
+              </w:rPr>
+            </w:r>
+            <w:r>
+              <w:rPr>
+                <w:noProof/>
+                <w:webHidden/>
+              </w:rPr>
+              <w:fldChar w:fldCharType="separate"/>
+            </w:r>
+            <w:r>
+              <w:rPr>
+                <w:noProof/>
+                <w:webHidden/>
+              </w:rPr>
+              <w:t>2</w:t>
+            </w:r>
+            <w:r>
+              <w:rPr>
+                <w:noProof/>
+                <w:webHidden/>
+              </w:rPr>
+              <w:fldChar w:fldCharType="end"/>
+            </w:r>
+          </w:hyperlink>
+        </w:p>
+        <w:p>
+          <w:pPr>
+            <w:pStyle w:val="TOC2"/>
+            <w:tabs>
+              <w:tab w:val="right" w:leader="dot" w:pos="9016"/>
+            </w:tabs>
+            <w:rPr>
+              <w:rFonts w:eastAsiaTheme="minorEastAsia"/>
+              <w:noProof/>
+              <w:lang w:eastAsia="en-GB"/>
+            </w:rPr>
+          </w:pPr>
+          <w:hyperlink w:anchor="_Toc28814261" w:history="1">
+            <w:r>
+              <w:rPr>
+                <w:rStyle w:val="Hyperlink"/>
+                <w:noProof/>
+              </w:rPr>
+              <w:t>Game</w:t>
+            </w:r>
+            <w:r>
+              <w:rPr>
+                <w:noProof/>
+                <w:webHidden/>
+              </w:rPr>
+              <w:tab/>
+            </w:r>
+            <w:r>
+              <w:rPr>
+                <w:noProof/>
+                <w:webHidden/>
+              </w:rPr>
+              <w:fldChar w:fldCharType="begin"/>
+            </w:r>
+            <w:r>
+              <w:rPr>
+                <w:noProof/>
+                <w:webHidden/>
+              </w:rPr>
+              <w:instrText xml:space="preserve"> PAGEREF _Toc28814261 \h </w:instrText>
+            </w:r>
+            <w:r>
+              <w:rPr>
+                <w:noProof/>
+                <w:webHidden/>
+              </w:rPr>
+            </w:r>
+            <w:r>
+              <w:rPr>
+                <w:noProof/>
+                <w:webHidden/>
+              </w:rPr>
+              <w:fldChar w:fldCharType="separate"/>
+            </w:r>
+            <w:r>
+              <w:rPr>
+                <w:noProof/>
+                <w:webHidden/>
+              </w:rPr>
+              <w:t>3</w:t>
+            </w:r>
+            <w:r>
+              <w:rPr>
+                <w:noProof/>
+                <w:webHidden/>
+              </w:rPr>
+              <w:fldChar w:fldCharType="end"/>
+            </w:r>
+          </w:hyperlink>
+        </w:p>
+        <w:p>
+          <w:pPr>
+            <w:pStyle w:val="TOC2"/>
+            <w:tabs>
+              <w:tab w:val="right" w:leader="dot" w:pos="9016"/>
+            </w:tabs>
+            <w:rPr>
+              <w:rFonts w:eastAsiaTheme="minorEastAsia"/>
+              <w:noProof/>
+              <w:lang w:eastAsia="en-GB"/>
+            </w:rPr>
+          </w:pPr>
+          <w:hyperlink w:anchor="_Toc28814262" w:history="1">
+            <w:r>
+              <w:rPr>
+                <w:rStyle w:val="Hyperlink"/>
+                <w:noProof/>
+              </w:rPr>
+              <w:t>Game over</w:t>
+            </w:r>
+            <w:r>
+              <w:rPr>
+                <w:noProof/>
+                <w:webHidden/>
+              </w:rPr>
+              <w:tab/>
+            </w:r>
+            <w:r>
+              <w:rPr>
+                <w:noProof/>
+                <w:webHidden/>
+              </w:rPr>
+              <w:fldChar w:fldCharType="begin"/>
+            </w:r>
+            <w:r>
+              <w:rPr>
+                <w:noProof/>
+                <w:webHidden/>
+              </w:rPr>
+              <w:instrText xml:space="preserve"> PAGEREF _Toc28814262 \h </w:instrText>
+            </w:r>
+            <w:r>
+              <w:rPr>
+                <w:noProof/>
+                <w:webHidden/>
+              </w:rPr>
+            </w:r>
+            <w:r>
+              <w:rPr>
+                <w:noProof/>
+                <w:webHidden/>
+              </w:rPr>
+              <w:fldChar w:fldCharType="separate"/>
+            </w:r>
+            <w:r>
+              <w:rPr>
+                <w:noProof/>
+                <w:webHidden/>
+              </w:rPr>
+              <w:t>4</w:t>
+            </w:r>
+            <w:r>
+              <w:rPr>
+                <w:noProof/>
+                <w:webHidden/>
+              </w:rPr>
+              <w:fldChar w:fldCharType="end"/>
+            </w:r>
+          </w:hyperlink>
+        </w:p>
+        <w:p>
+          <w:pPr>
+            <w:pStyle w:val="TOC1"/>
+            <w:tabs>
+              <w:tab w:val="right" w:leader="dot" w:pos="9016"/>
+            </w:tabs>
+            <w:rPr>
+              <w:rFonts w:eastAsiaTheme="minorEastAsia"/>
+              <w:noProof/>
+              <w:lang w:eastAsia="en-GB"/>
+            </w:rPr>
+          </w:pPr>
+          <w:hyperlink w:anchor="_Toc28814263" w:history="1">
+            <w:r>
+              <w:rPr>
+                <w:rStyle w:val="Hyperlink"/>
+                <w:noProof/>
+              </w:rPr>
+              <w:t>Game Elements</w:t>
+            </w:r>
+            <w:r>
+              <w:rPr>
+                <w:noProof/>
+                <w:webHidden/>
+              </w:rPr>
+              <w:tab/>
+            </w:r>
+            <w:r>
+              <w:rPr>
+                <w:noProof/>
+                <w:webHidden/>
+              </w:rPr>
+              <w:fldChar w:fldCharType="begin"/>
+            </w:r>
+            <w:r>
+              <w:rPr>
+                <w:noProof/>
+                <w:webHidden/>
+              </w:rPr>
+              <w:instrText xml:space="preserve"> PAGEREF _Toc28814263 \h </w:instrText>
+            </w:r>
+            <w:r>
+              <w:rPr>
+                <w:noProof/>
+                <w:webHidden/>
+              </w:rPr>
+            </w:r>
+            <w:r>
+              <w:rPr>
+                <w:noProof/>
+                <w:webHidden/>
+              </w:rPr>
+              <w:fldChar w:fldCharType="separate"/>
+            </w:r>
+            <w:r>
+              <w:rPr>
+                <w:noProof/>
+                <w:webHidden/>
+              </w:rPr>
+              <w:t>5</w:t>
+            </w:r>
+            <w:r>
+              <w:rPr>
+                <w:noProof/>
+                <w:webHidden/>
+              </w:rPr>
+              <w:fldChar w:fldCharType="end"/>
+            </w:r>
+          </w:hyperlink>
+        </w:p>
+        <w:p>
+          <w:pPr>
+            <w:pStyle w:val="TOC2"/>
+            <w:tabs>
+              <w:tab w:val="right" w:leader="dot" w:pos="9016"/>
+            </w:tabs>
+            <w:rPr>
+              <w:rFonts w:eastAsiaTheme="minorEastAsia"/>
+              <w:noProof/>
+              <w:lang w:eastAsia="en-GB"/>
+            </w:rPr>
+          </w:pPr>
+          <w:hyperlink w:anchor="_Toc28814264" w:history="1">
+            <w:r>
+              <w:rPr>
+                <w:rStyle w:val="Hyperlink"/>
+                <w:noProof/>
+              </w:rPr>
+              <w:t>Weapon Script</w:t>
+            </w:r>
+            <w:r>
+              <w:rPr>
+                <w:noProof/>
+                <w:webHidden/>
+              </w:rPr>
+              <w:tab/>
+            </w:r>
+            <w:r>
+              <w:rPr>
+                <w:noProof/>
+                <w:webHidden/>
+              </w:rPr>
+              <w:fldChar w:fldCharType="begin"/>
+            </w:r>
+            <w:r>
+              <w:rPr>
+                <w:noProof/>
+                <w:webHidden/>
+              </w:rPr>
+              <w:instrText xml:space="preserve"> PAGEREF _Toc28814264 \h </w:instrText>
+            </w:r>
+            <w:r>
+              <w:rPr>
+                <w:noProof/>
+                <w:webHidden/>
+              </w:rPr>
+            </w:r>
+            <w:r>
+              <w:rPr>
+                <w:noProof/>
+                <w:webHidden/>
+              </w:rPr>
+              <w:fldChar w:fldCharType="separate"/>
+            </w:r>
+            <w:r>
+              <w:rPr>
+                <w:noProof/>
+                <w:webHidden/>
+              </w:rPr>
+              <w:t>6</w:t>
+            </w:r>
+            <w:r>
+              <w:rPr>
+                <w:noProof/>
+                <w:webHidden/>
+              </w:rPr>
+              <w:fldChar w:fldCharType="end"/>
+            </w:r>
+          </w:hyperlink>
+        </w:p>
+        <w:p>
+          <w:pPr>
+            <w:pStyle w:val="TOC2"/>
+            <w:tabs>
+              <w:tab w:val="right" w:leader="dot" w:pos="9016"/>
+            </w:tabs>
+            <w:rPr>
+              <w:rFonts w:eastAsiaTheme="minorEastAsia"/>
+              <w:noProof/>
+              <w:lang w:eastAsia="en-GB"/>
+            </w:rPr>
+          </w:pPr>
+          <w:hyperlink w:anchor="_Toc28814265" w:history="1">
+            <w:r>
+              <w:rPr>
+                <w:rStyle w:val="Hyperlink"/>
+                <w:noProof/>
+              </w:rPr>
+              <w:t>Enemies</w:t>
+            </w:r>
+            <w:r>
+              <w:rPr>
+                <w:noProof/>
+                <w:webHidden/>
+              </w:rPr>
+              <w:tab/>
+            </w:r>
+            <w:r>
+              <w:rPr>
+                <w:noProof/>
+                <w:webHidden/>
+              </w:rPr>
+              <w:fldChar w:fldCharType="begin"/>
+            </w:r>
+            <w:r>
+              <w:rPr>
+                <w:noProof/>
+                <w:webHidden/>
+              </w:rPr>
+              <w:instrText xml:space="preserve"> PAGEREF _Toc28814265 \h </w:instrText>
+            </w:r>
+            <w:r>
+              <w:rPr>
+                <w:noProof/>
+                <w:webHidden/>
+              </w:rPr>
+            </w:r>
+            <w:r>
+              <w:rPr>
+                <w:noProof/>
+                <w:webHidden/>
+              </w:rPr>
+              <w:fldChar w:fldCharType="separate"/>
+            </w:r>
+            <w:r>
+              <w:rPr>
+                <w:noProof/>
+                <w:webHidden/>
+              </w:rPr>
+              <w:t>7</w:t>
+            </w:r>
+            <w:r>
+              <w:rPr>
+                <w:noProof/>
+                <w:webHidden/>
+              </w:rPr>
+              <w:fldChar w:fldCharType="end"/>
+            </w:r>
+          </w:hyperlink>
+        </w:p>
+        <w:p>
+          <w:pPr>
+            <w:pStyle w:val="TOC1"/>
+            <w:tabs>
+              <w:tab w:val="right" w:leader="dot" w:pos="9016"/>
+            </w:tabs>
+            <w:rPr>
+              <w:rFonts w:eastAsiaTheme="minorEastAsia"/>
+              <w:noProof/>
+              <w:lang w:eastAsia="en-GB"/>
+            </w:rPr>
+          </w:pPr>
+          <w:hyperlink w:anchor="_Toc28814266" w:history="1">
+            <w:r>
+              <w:rPr>
+                <w:rStyle w:val="Hyperlink"/>
+                <w:noProof/>
+              </w:rPr>
+              <w:t>Map plan</w:t>
+            </w:r>
+            <w:r>
+              <w:rPr>
+                <w:noProof/>
+                <w:webHidden/>
+              </w:rPr>
+              <w:tab/>
+            </w:r>
+            <w:r>
+              <w:rPr>
+                <w:noProof/>
+                <w:webHidden/>
+              </w:rPr>
+              <w:fldChar w:fldCharType="begin"/>
+            </w:r>
+            <w:r>
+              <w:rPr>
+                <w:noProof/>
+                <w:webHidden/>
+              </w:rPr>
+              <w:instrText xml:space="preserve"> PAGEREF _Toc28814266 \h </w:instrText>
+            </w:r>
+            <w:r>
+              <w:rPr>
+                <w:noProof/>
+                <w:webHidden/>
+              </w:rPr>
+            </w:r>
+            <w:r>
+              <w:rPr>
+                <w:noProof/>
+                <w:webHidden/>
+              </w:rPr>
+              <w:fldChar w:fldCharType="separate"/>
+            </w:r>
+            <w:r>
+              <w:rPr>
+                <w:noProof/>
+                <w:webHidden/>
+              </w:rPr>
+              <w:t>8</w:t>
+            </w:r>
+            <w:r>
+              <w:rPr>
+                <w:noProof/>
+                <w:webHidden/>
+              </w:rPr>
+              <w:fldChar w:fldCharType="end"/>
+            </w:r>
+          </w:hyperlink>
+        </w:p>
+        <w:p>
+          <w:pPr>
+            <w:pStyle w:val="TOC1"/>
+            <w:tabs>
+              <w:tab w:val="right" w:leader="dot" w:pos="9016"/>
+            </w:tabs>
+            <w:rPr>
+              <w:rFonts w:eastAsiaTheme="minorEastAsia"/>
+              <w:noProof/>
+              <w:lang w:eastAsia="en-GB"/>
+            </w:rPr>
+          </w:pPr>
+          <w:hyperlink w:anchor="_Toc28814267" w:history="1">
+            <w:r>
+              <w:rPr>
+                <w:rStyle w:val="Hyperlink"/>
+                <w:noProof/>
+              </w:rPr>
+              <w:t>Game Breakdown</w:t>
+            </w:r>
+            <w:r>
+              <w:rPr>
+                <w:noProof/>
+                <w:webHidden/>
+              </w:rPr>
+              <w:tab/>
+            </w:r>
+            <w:r>
+              <w:rPr>
+                <w:noProof/>
+                <w:webHidden/>
+              </w:rPr>
+              <w:fldChar w:fldCharType="begin"/>
+            </w:r>
+            <w:r>
+              <w:rPr>
+                <w:noProof/>
+                <w:webHidden/>
+              </w:rPr>
+              <w:instrText xml:space="preserve"> PAGEREF _Toc28814267 \h </w:instrText>
+            </w:r>
+            <w:r>
+              <w:rPr>
+                <w:noProof/>
+                <w:webHidden/>
+              </w:rPr>
+            </w:r>
+            <w:r>
+              <w:rPr>
+                <w:noProof/>
+                <w:webHidden/>
+              </w:rPr>
+              <w:fldChar w:fldCharType="separate"/>
+            </w:r>
+            <w:r>
+              <w:rPr>
+                <w:noProof/>
+                <w:webHidden/>
+              </w:rPr>
+              <w:t>8</w:t>
+            </w:r>
+            <w:r>
+              <w:rPr>
+                <w:noProof/>
+                <w:webHidden/>
+              </w:rPr>
+              <w:fldChar w:fldCharType="end"/>
+            </w:r>
+          </w:hyperlink>
+        </w:p>
+        <w:p>
+          <w:r>
+            <w:rPr>
+              <w:b/>
+              <w:bCs/>
+              <w:noProof/>
+            </w:rPr>
+            <w:fldChar w:fldCharType="end"/>
+          </w:r>
+        </w:p>
+      </w:sdtContent>
+    </w:sdt>
     <w:p>
       <w:pPr>
         <w:pStyle w:val="Heading1"/>
       </w:pPr>
+    </w:p>
+    <w:p>
+      <w:pPr>
+        <w:pStyle w:val="Heading1"/>
+      </w:pPr>
+    </w:p>
+    <w:p>
+      <w:pPr>
+        <w:pStyle w:val="Heading1"/>
+      </w:pPr>
+      <w:bookmarkStart w:id="0" w:name="_Toc28814256"/>
       <w:r>
         <w:t>Game Design Document</w:t>
       </w:r>
+      <w:bookmarkEnd w:id="0"/>
     </w:p>
     <w:p>
       <w:pPr>
@@ -33,12 +935,14 @@
       <w:pPr>
         <w:pStyle w:val="Heading1"/>
       </w:pPr>
+      <w:bookmarkStart w:id="1" w:name="_Toc28814257"/>
       <w:r>
         <w:t xml:space="preserve">Game </w:t>
       </w:r>
       <w:r>
         <w:t>Story</w:t>
       </w:r>
+      <w:bookmarkEnd w:id="1"/>
     </w:p>
     <w:p>
       <w:r>
@@ -68,9 +972,11 @@
           <w:szCs w:val="22"/>
         </w:rPr>
       </w:pPr>
+      <w:bookmarkStart w:id="2" w:name="_Toc28814258"/>
       <w:r>
         <w:t>Character 1</w:t>
       </w:r>
+      <w:bookmarkEnd w:id="2"/>
     </w:p>
     <w:p>
       <w:r>
@@ -108,7 +1014,7 @@
                     <pic:cNvPicPr/>
                   </pic:nvPicPr>
                   <pic:blipFill>
-                    <a:blip r:embed="rId4"/>
+                    <a:blip r:embed="rId5"/>
                     <a:stretch>
                       <a:fillRect/>
                     </a:stretch>
@@ -143,10 +1049,11 @@
           <w:szCs w:val="22"/>
         </w:rPr>
       </w:pPr>
-      <w:r>
-        <w:lastRenderedPageBreak/>
+      <w:bookmarkStart w:id="3" w:name="_Toc28814259"/>
+      <w:r>
         <w:t>Menus</w:t>
       </w:r>
+      <w:bookmarkEnd w:id="3"/>
     </w:p>
     <w:p/>
     <w:p>
@@ -170,7 +1077,7 @@
                     <pic:cNvPicPr/>
                   </pic:nvPicPr>
                   <pic:blipFill>
-                    <a:blip r:embed="rId5"/>
+                    <a:blip r:embed="rId6"/>
                     <a:stretch>
                       <a:fillRect/>
                     </a:stretch>
@@ -195,16 +1102,1356 @@
       <w:pPr>
         <w:pStyle w:val="Heading2"/>
       </w:pPr>
+      <w:bookmarkStart w:id="4" w:name="_Toc28814260"/>
       <w:r>
         <w:t>Main menu</w:t>
       </w:r>
-    </w:p>
-    <w:p>
-      <w:r>
-        <w:t>Contain two buttons</w:t>
-      </w:r>
-      <w:bookmarkStart w:id="0" w:name="_GoBack"/>
-      <w:bookmarkEnd w:id="0"/>
+      <w:bookmarkEnd w:id="4"/>
+    </w:p>
+    <w:p>
+      <w:r>
+        <w:t>Contain</w:t>
+      </w:r>
+      <w:r>
+        <w:t>s</w:t>
+      </w:r>
+      <w:r>
+        <w:t xml:space="preserve"> two buttons</w:t>
+      </w:r>
+      <w:r>
+        <w:t>: start game that loads the game and exit that closes the application.</w:t>
+      </w:r>
+    </w:p>
+    <w:p>
+      <w:r>
+        <w:rPr>
+          <w:noProof/>
+        </w:rPr>
+        <w:drawing>
+          <wp:inline distT="0" distB="0" distL="0" distR="0" wp14:anchorId="2B8EE0C3" wp14:editId="23515D1A">
+            <wp:extent cx="3381375" cy="2800350"/>
+            <wp:effectExtent l="0" t="0" r="9525" b="0"/>
+            <wp:docPr id="3" name="Picture 3"/>
+            <wp:cNvGraphicFramePr>
+              <a:graphicFrameLocks xmlns:a="http://schemas.openxmlformats.org/drawingml/2006/main" noChangeAspect="1"/>
+            </wp:cNvGraphicFramePr>
+            <a:graphic xmlns:a="http://schemas.openxmlformats.org/drawingml/2006/main">
+              <a:graphicData uri="http://schemas.openxmlformats.org/drawingml/2006/picture">
+                <pic:pic xmlns:pic="http://schemas.openxmlformats.org/drawingml/2006/picture">
+                  <pic:nvPicPr>
+                    <pic:cNvPr id="1" name=""/>
+                    <pic:cNvPicPr/>
+                  </pic:nvPicPr>
+                  <pic:blipFill>
+                    <a:blip r:embed="rId7"/>
+                    <a:stretch>
+                      <a:fillRect/>
+                    </a:stretch>
+                  </pic:blipFill>
+                  <pic:spPr>
+                    <a:xfrm>
+                      <a:off x="0" y="0"/>
+                      <a:ext cx="3381375" cy="2800350"/>
+                    </a:xfrm>
+                    <a:prstGeom prst="rect">
+                      <a:avLst/>
+                    </a:prstGeom>
+                  </pic:spPr>
+                </pic:pic>
+              </a:graphicData>
+            </a:graphic>
+          </wp:inline>
+        </w:drawing>
+      </w:r>
+    </w:p>
+    <w:p/>
+    <w:p>
+      <w:r>
+        <w:lastRenderedPageBreak/>
+        <w:t>The main menu with have some atmospheric music, that will hopefully set the tone of the game to be serious and suspenseful</w:t>
+      </w:r>
+      <w:r>
+        <w:t>.</w:t>
+      </w:r>
+    </w:p>
+    <w:p>
+      <w:pPr>
+        <w:pStyle w:val="Heading2"/>
+      </w:pPr>
+      <w:bookmarkStart w:id="5" w:name="_Toc28814261"/>
+      <w:r>
+        <w:t>Game</w:t>
+      </w:r>
+      <w:bookmarkEnd w:id="5"/>
+    </w:p>
+    <w:p/>
+    <w:p>
+      <w:pPr>
+        <w:rPr>
+          <w:noProof/>
+        </w:rPr>
+      </w:pPr>
+      <w:r>
+        <w:rPr>
+          <w:noProof/>
+        </w:rPr>
+        <w:drawing>
+          <wp:inline distT="0" distB="0" distL="0" distR="0" wp14:anchorId="12E0EC84" wp14:editId="391DA2D5">
+            <wp:extent cx="5731510" cy="3273425"/>
+            <wp:effectExtent l="0" t="0" r="2540" b="3175"/>
+            <wp:docPr id="5" name="Picture 5"/>
+            <wp:cNvGraphicFramePr>
+              <a:graphicFrameLocks xmlns:a="http://schemas.openxmlformats.org/drawingml/2006/main" noChangeAspect="1"/>
+            </wp:cNvGraphicFramePr>
+            <a:graphic xmlns:a="http://schemas.openxmlformats.org/drawingml/2006/main">
+              <a:graphicData uri="http://schemas.openxmlformats.org/drawingml/2006/picture">
+                <pic:pic xmlns:pic="http://schemas.openxmlformats.org/drawingml/2006/picture">
+                  <pic:nvPicPr>
+                    <pic:cNvPr id="1" name=""/>
+                    <pic:cNvPicPr/>
+                  </pic:nvPicPr>
+                  <pic:blipFill>
+                    <a:blip r:embed="rId8"/>
+                    <a:stretch>
+                      <a:fillRect/>
+                    </a:stretch>
+                  </pic:blipFill>
+                  <pic:spPr>
+                    <a:xfrm>
+                      <a:off x="0" y="0"/>
+                      <a:ext cx="5731510" cy="3273425"/>
+                    </a:xfrm>
+                    <a:prstGeom prst="rect">
+                      <a:avLst/>
+                    </a:prstGeom>
+                  </pic:spPr>
+                </pic:pic>
+              </a:graphicData>
+            </a:graphic>
+          </wp:inline>
+        </w:drawing>
+      </w:r>
+    </w:p>
+    <w:p/>
+    <w:p>
+      <w:r>
+        <w:t>Player health bar will move down and while a zombie is colliding with the player, its represented as a slider that will move down, once it reaches 0 the game with end.</w:t>
+      </w:r>
+    </w:p>
+    <w:p>
+      <w:r>
+        <w:t>Player score will go up in 10-point increments as a zombie is killed.</w:t>
+      </w:r>
+    </w:p>
+    <w:p>
+      <w:r>
+        <w:t xml:space="preserve">Ammo will </w:t>
+      </w:r>
+      <w:r>
+        <w:t>decrease</w:t>
+      </w:r>
+      <w:r>
+        <w:t xml:space="preserve"> </w:t>
+      </w:r>
+      <w:r>
+        <w:t>when a bullet is shot, when it reaches 0 shooting is disabled until the player manually reloads by pressing R.</w:t>
+      </w:r>
+    </w:p>
+    <w:p>
+      <w:r>
+        <w:t>Sprinting will increase movement</w:t>
+      </w:r>
+      <w:r>
+        <w:t xml:space="preserve"> to a specific value. Defaulted at 7.</w:t>
+      </w:r>
+    </w:p>
+    <w:p>
+      <w:pPr>
+        <w:pStyle w:val="Heading2"/>
+      </w:pPr>
+      <w:bookmarkStart w:id="6" w:name="_Toc28814262"/>
+      <w:r>
+        <w:lastRenderedPageBreak/>
+        <w:t>Game over</w:t>
+      </w:r>
+      <w:bookmarkEnd w:id="6"/>
+    </w:p>
+    <w:p>
+      <w:r>
+        <w:rPr>
+          <w:noProof/>
+        </w:rPr>
+        <w:drawing>
+          <wp:inline distT="0" distB="0" distL="0" distR="0" wp14:anchorId="30E732DA" wp14:editId="02106B8E">
+            <wp:extent cx="5731510" cy="4337050"/>
+            <wp:effectExtent l="0" t="0" r="2540" b="6350"/>
+            <wp:docPr id="6" name="Picture 6"/>
+            <wp:cNvGraphicFramePr>
+              <a:graphicFrameLocks xmlns:a="http://schemas.openxmlformats.org/drawingml/2006/main" noChangeAspect="1"/>
+            </wp:cNvGraphicFramePr>
+            <a:graphic xmlns:a="http://schemas.openxmlformats.org/drawingml/2006/main">
+              <a:graphicData uri="http://schemas.openxmlformats.org/drawingml/2006/picture">
+                <pic:pic xmlns:pic="http://schemas.openxmlformats.org/drawingml/2006/picture">
+                  <pic:nvPicPr>
+                    <pic:cNvPr id="1" name=""/>
+                    <pic:cNvPicPr/>
+                  </pic:nvPicPr>
+                  <pic:blipFill>
+                    <a:blip r:embed="rId9"/>
+                    <a:stretch>
+                      <a:fillRect/>
+                    </a:stretch>
+                  </pic:blipFill>
+                  <pic:spPr>
+                    <a:xfrm>
+                      <a:off x="0" y="0"/>
+                      <a:ext cx="5731510" cy="4337050"/>
+                    </a:xfrm>
+                    <a:prstGeom prst="rect">
+                      <a:avLst/>
+                    </a:prstGeom>
+                  </pic:spPr>
+                </pic:pic>
+              </a:graphicData>
+            </a:graphic>
+          </wp:inline>
+        </w:drawing>
+      </w:r>
+    </w:p>
+    <w:p>
+      <w:r>
+        <w:t>Game over title, under will be some flavour text “you were consumed”.</w:t>
+      </w:r>
+    </w:p>
+    <w:p>
+      <w:r>
+        <w:t>Shows the players score.</w:t>
+      </w:r>
+    </w:p>
+    <w:p>
+      <w:r>
+        <w:t>Button to close the game.</w:t>
+      </w:r>
+    </w:p>
+    <w:p/>
+    <w:p/>
+    <w:p/>
+    <w:p/>
+    <w:p/>
+    <w:p/>
+    <w:p/>
+    <w:p/>
+    <w:p/>
+    <w:p/>
+    <w:p/>
+    <w:p>
+      <w:pPr>
+        <w:pStyle w:val="Heading1"/>
+      </w:pPr>
+      <w:bookmarkStart w:id="7" w:name="_Toc28814263"/>
+      <w:r>
+        <w:t>Game Elements</w:t>
+      </w:r>
+      <w:bookmarkEnd w:id="7"/>
+    </w:p>
+    <w:p/>
+    <w:p>
+      <w:r>
+        <w:t>Main Player</w:t>
+      </w:r>
+    </w:p>
+    <w:p>
+      <w:r>
+        <w:rPr>
+          <w:noProof/>
+        </w:rPr>
+        <w:drawing>
+          <wp:inline distT="0" distB="0" distL="0" distR="0" wp14:anchorId="42ABA7B5" wp14:editId="4E4DA917">
+            <wp:extent cx="5305425" cy="2705100"/>
+            <wp:effectExtent l="0" t="0" r="9525" b="0"/>
+            <wp:docPr id="7" name="Picture 7"/>
+            <wp:cNvGraphicFramePr>
+              <a:graphicFrameLocks xmlns:a="http://schemas.openxmlformats.org/drawingml/2006/main" noChangeAspect="1"/>
+            </wp:cNvGraphicFramePr>
+            <a:graphic xmlns:a="http://schemas.openxmlformats.org/drawingml/2006/main">
+              <a:graphicData uri="http://schemas.openxmlformats.org/drawingml/2006/picture">
+                <pic:pic xmlns:pic="http://schemas.openxmlformats.org/drawingml/2006/picture">
+                  <pic:nvPicPr>
+                    <pic:cNvPr id="1" name=""/>
+                    <pic:cNvPicPr/>
+                  </pic:nvPicPr>
+                  <pic:blipFill>
+                    <a:blip r:embed="rId10"/>
+                    <a:stretch>
+                      <a:fillRect/>
+                    </a:stretch>
+                  </pic:blipFill>
+                  <pic:spPr>
+                    <a:xfrm>
+                      <a:off x="0" y="0"/>
+                      <a:ext cx="5305425" cy="2705100"/>
+                    </a:xfrm>
+                    <a:prstGeom prst="rect">
+                      <a:avLst/>
+                    </a:prstGeom>
+                  </pic:spPr>
+                </pic:pic>
+              </a:graphicData>
+            </a:graphic>
+          </wp:inline>
+        </w:drawing>
+      </w:r>
+    </w:p>
+    <w:p>
+      <w:r>
+        <w:rPr>
+          <w:noProof/>
+        </w:rPr>
+        <w:drawing>
+          <wp:inline distT="0" distB="0" distL="0" distR="0" wp14:anchorId="6FA6CCD3" wp14:editId="6D0CBE99">
+            <wp:extent cx="2476500" cy="2695575"/>
+            <wp:effectExtent l="0" t="0" r="0" b="9525"/>
+            <wp:docPr id="8" name="Picture 8"/>
+            <wp:cNvGraphicFramePr>
+              <a:graphicFrameLocks xmlns:a="http://schemas.openxmlformats.org/drawingml/2006/main" noChangeAspect="1"/>
+            </wp:cNvGraphicFramePr>
+            <a:graphic xmlns:a="http://schemas.openxmlformats.org/drawingml/2006/main">
+              <a:graphicData uri="http://schemas.openxmlformats.org/drawingml/2006/picture">
+                <pic:pic xmlns:pic="http://schemas.openxmlformats.org/drawingml/2006/picture">
+                  <pic:nvPicPr>
+                    <pic:cNvPr id="1" name=""/>
+                    <pic:cNvPicPr/>
+                  </pic:nvPicPr>
+                  <pic:blipFill>
+                    <a:blip r:embed="rId11"/>
+                    <a:stretch>
+                      <a:fillRect/>
+                    </a:stretch>
+                  </pic:blipFill>
+                  <pic:spPr>
+                    <a:xfrm>
+                      <a:off x="0" y="0"/>
+                      <a:ext cx="2476500" cy="2695575"/>
+                    </a:xfrm>
+                    <a:prstGeom prst="rect">
+                      <a:avLst/>
+                    </a:prstGeom>
+                  </pic:spPr>
+                </pic:pic>
+              </a:graphicData>
+            </a:graphic>
+          </wp:inline>
+        </w:drawing>
+      </w:r>
+    </w:p>
+    <w:p>
+      <w:r>
+        <w:t>Three graphics are used. Daniel is a prisoner, so he wears a prison jumpsuit, typically orange</w:t>
+      </w:r>
+      <w:r>
+        <w:t>. We see him in an idle stance, the just fired, where the mechanism on the gun fires back and his arms and torso gets lit up from the muzzle flash, as well as some small fire and smoke appearing at the barrel for dramatization.</w:t>
+      </w:r>
+    </w:p>
+    <w:p>
+      <w:r>
+        <w:t>The reload animation has one image. Although basic, the idea is conveyed accurately. He goes idle to reloading making it seem like he’s pulling a mag out and placing it in again.</w:t>
+      </w:r>
+    </w:p>
+    <w:tbl>
+      <w:tblPr>
+        <w:tblStyle w:val="TableGrid"/>
+        <w:tblW w:w="0" w:type="auto"/>
+        <w:tblLook w:val="04A0" w:firstRow="1" w:lastRow="0" w:firstColumn="1" w:lastColumn="0" w:noHBand="0" w:noVBand="1"/>
+      </w:tblPr>
+      <w:tblGrid>
+        <w:gridCol w:w="3005"/>
+        <w:gridCol w:w="3005"/>
+        <w:gridCol w:w="3006"/>
+      </w:tblGrid>
+      <w:tr>
+        <w:tc>
+          <w:tcPr>
+            <w:tcW w:w="3005" w:type="dxa"/>
+          </w:tcPr>
+          <w:p>
+            <w:r>
+              <w:t>Property</w:t>
+            </w:r>
+          </w:p>
+        </w:tc>
+        <w:tc>
+          <w:tcPr>
+            <w:tcW w:w="3005" w:type="dxa"/>
+          </w:tcPr>
+          <w:p>
+            <w:r>
+              <w:t>Description</w:t>
+            </w:r>
+          </w:p>
+        </w:tc>
+        <w:tc>
+          <w:tcPr>
+            <w:tcW w:w="3006" w:type="dxa"/>
+          </w:tcPr>
+          <w:p>
+            <w:r>
+              <w:t>Type</w:t>
+            </w:r>
+          </w:p>
+        </w:tc>
+      </w:tr>
+      <w:tr>
+        <w:tc>
+          <w:tcPr>
+            <w:tcW w:w="3005" w:type="dxa"/>
+          </w:tcPr>
+          <w:p>
+            <w:r>
+              <w:t>Health</w:t>
+            </w:r>
+          </w:p>
+        </w:tc>
+        <w:tc>
+          <w:tcPr>
+            <w:tcW w:w="3005" w:type="dxa"/>
+          </w:tcPr>
+          <w:p>
+            <w:r>
+              <w:t>Once the player takes enough damage the game will end</w:t>
+            </w:r>
+          </w:p>
+        </w:tc>
+        <w:tc>
+          <w:tcPr>
+            <w:tcW w:w="3006" w:type="dxa"/>
+          </w:tcPr>
+          <w:p>
+            <w:r>
+              <w:t>int</w:t>
+            </w:r>
+          </w:p>
+        </w:tc>
+      </w:tr>
+      <w:tr>
+        <w:tc>
+          <w:tcPr>
+            <w:tcW w:w="3005" w:type="dxa"/>
+          </w:tcPr>
+          <w:p>
+            <w:r>
+              <w:t>Speed</w:t>
+            </w:r>
+          </w:p>
+        </w:tc>
+        <w:tc>
+          <w:tcPr>
+            <w:tcW w:w="3005" w:type="dxa"/>
+          </w:tcPr>
+          <w:p>
+            <w:r>
+              <w:t>How fast the player moves</w:t>
+            </w:r>
+          </w:p>
+        </w:tc>
+        <w:tc>
+          <w:tcPr>
+            <w:tcW w:w="3006" w:type="dxa"/>
+          </w:tcPr>
+          <w:p>
+            <w:r>
+              <w:t>Int</w:t>
+            </w:r>
+          </w:p>
+        </w:tc>
+      </w:tr>
+      <w:tr>
+        <w:tc>
+          <w:tcPr>
+            <w:tcW w:w="3005" w:type="dxa"/>
+          </w:tcPr>
+          <w:p>
+            <w:r>
+              <w:t>Sprint speed</w:t>
+            </w:r>
+          </w:p>
+        </w:tc>
+        <w:tc>
+          <w:tcPr>
+            <w:tcW w:w="3005" w:type="dxa"/>
+          </w:tcPr>
+          <w:p>
+            <w:r>
+              <w:t>Dictates how fast sprint speed is, will always have to be higher than speed</w:t>
+            </w:r>
+          </w:p>
+        </w:tc>
+        <w:tc>
+          <w:tcPr>
+            <w:tcW w:w="3006" w:type="dxa"/>
+          </w:tcPr>
+          <w:p>
+            <w:r>
+              <w:t>int</w:t>
+            </w:r>
+          </w:p>
+        </w:tc>
+      </w:tr>
+      <w:tr>
+        <w:tc>
+          <w:tcPr>
+            <w:tcW w:w="3005" w:type="dxa"/>
+          </w:tcPr>
+          <w:p>
+            <w:r>
+              <w:t>smoothing</w:t>
+            </w:r>
+          </w:p>
+        </w:tc>
+        <w:tc>
+          <w:tcPr>
+            <w:tcW w:w="3005" w:type="dxa"/>
+          </w:tcPr>
+          <w:p>
+            <w:r>
+              <w:t>Rotation speed</w:t>
+            </w:r>
+          </w:p>
+        </w:tc>
+        <w:tc>
+          <w:tcPr>
+            <w:tcW w:w="3006" w:type="dxa"/>
+          </w:tcPr>
+          <w:p>
+            <w:r>
+              <w:t>float</w:t>
+            </w:r>
+          </w:p>
+        </w:tc>
+      </w:tr>
+    </w:tbl>
+    <w:p/>
+    <w:p>
+      <w:pPr>
+        <w:tabs>
+          <w:tab w:val="left" w:pos="1065"/>
+        </w:tabs>
+      </w:pPr>
+      <w:r>
+        <w:tab/>
+      </w:r>
+    </w:p>
+    <w:p>
+      <w:pPr>
+        <w:pStyle w:val="Heading2"/>
+      </w:pPr>
+      <w:bookmarkStart w:id="8" w:name="_Toc28814264"/>
+      <w:r>
+        <w:t>Weapon Script</w:t>
+      </w:r>
+      <w:bookmarkEnd w:id="8"/>
+    </w:p>
+    <w:p/>
+    <w:p>
+      <w:r>
+        <w:t>Daniel will hold an assault rifle; the inspiration isn’t based on reality, but it’s designed to be believable</w:t>
+      </w:r>
+      <w:r>
+        <w:t xml:space="preserve"> </w:t>
+      </w:r>
+      <w:r>
+        <w:t>enough, so the player understands what it is. It shoots rounds big enough to be seen and fast enough, so the player doesn’t have to lead their shots in close combat.</w:t>
+      </w:r>
+    </w:p>
+    <w:p>
+      <w:r>
+        <w:rPr>
+          <w:noProof/>
+        </w:rPr>
+        <w:drawing>
+          <wp:inline distT="0" distB="0" distL="0" distR="0" wp14:anchorId="5D81221A" wp14:editId="3E0620B4">
+            <wp:extent cx="1295400" cy="1400175"/>
+            <wp:effectExtent l="0" t="0" r="0" b="9525"/>
+            <wp:docPr id="10" name="Picture 10"/>
+            <wp:cNvGraphicFramePr>
+              <a:graphicFrameLocks xmlns:a="http://schemas.openxmlformats.org/drawingml/2006/main" noChangeAspect="1"/>
+            </wp:cNvGraphicFramePr>
+            <a:graphic xmlns:a="http://schemas.openxmlformats.org/drawingml/2006/main">
+              <a:graphicData uri="http://schemas.openxmlformats.org/drawingml/2006/picture">
+                <pic:pic xmlns:pic="http://schemas.openxmlformats.org/drawingml/2006/picture">
+                  <pic:nvPicPr>
+                    <pic:cNvPr id="1" name=""/>
+                    <pic:cNvPicPr/>
+                  </pic:nvPicPr>
+                  <pic:blipFill>
+                    <a:blip r:embed="rId12"/>
+                    <a:stretch>
+                      <a:fillRect/>
+                    </a:stretch>
+                  </pic:blipFill>
+                  <pic:spPr>
+                    <a:xfrm>
+                      <a:off x="0" y="0"/>
+                      <a:ext cx="1295400" cy="1400175"/>
+                    </a:xfrm>
+                    <a:prstGeom prst="rect">
+                      <a:avLst/>
+                    </a:prstGeom>
+                  </pic:spPr>
+                </pic:pic>
+              </a:graphicData>
+            </a:graphic>
+          </wp:inline>
+        </w:drawing>
+      </w:r>
+    </w:p>
+    <w:tbl>
+      <w:tblPr>
+        <w:tblStyle w:val="TableGrid"/>
+        <w:tblW w:w="0" w:type="auto"/>
+        <w:tblLook w:val="04A0" w:firstRow="1" w:lastRow="0" w:firstColumn="1" w:lastColumn="0" w:noHBand="0" w:noVBand="1"/>
+      </w:tblPr>
+      <w:tblGrid>
+        <w:gridCol w:w="3005"/>
+        <w:gridCol w:w="3005"/>
+        <w:gridCol w:w="3006"/>
+      </w:tblGrid>
+      <w:tr>
+        <w:tc>
+          <w:tcPr>
+            <w:tcW w:w="3005" w:type="dxa"/>
+          </w:tcPr>
+          <w:p>
+            <w:r>
+              <w:t>Property</w:t>
+            </w:r>
+          </w:p>
+        </w:tc>
+        <w:tc>
+          <w:tcPr>
+            <w:tcW w:w="3005" w:type="dxa"/>
+          </w:tcPr>
+          <w:p>
+            <w:r>
+              <w:t>Description</w:t>
+            </w:r>
+          </w:p>
+        </w:tc>
+        <w:tc>
+          <w:tcPr>
+            <w:tcW w:w="3006" w:type="dxa"/>
+          </w:tcPr>
+          <w:p>
+            <w:r>
+              <w:t>Type</w:t>
+            </w:r>
+          </w:p>
+        </w:tc>
+      </w:tr>
+      <w:tr>
+        <w:tc>
+          <w:tcPr>
+            <w:tcW w:w="3005" w:type="dxa"/>
+          </w:tcPr>
+          <w:p>
+            <w:r>
+              <w:t>Fire time</w:t>
+            </w:r>
+          </w:p>
+        </w:tc>
+        <w:tc>
+          <w:tcPr>
+            <w:tcW w:w="3005" w:type="dxa"/>
+          </w:tcPr>
+          <w:p>
+            <w:r>
+              <w:t>How quickly the player shoots</w:t>
+            </w:r>
+          </w:p>
+        </w:tc>
+        <w:tc>
+          <w:tcPr>
+            <w:tcW w:w="3006" w:type="dxa"/>
+          </w:tcPr>
+          <w:p>
+            <w:r>
+              <w:t>Float</w:t>
+            </w:r>
+          </w:p>
+        </w:tc>
+      </w:tr>
+      <w:tr>
+        <w:tc>
+          <w:tcPr>
+            <w:tcW w:w="3005" w:type="dxa"/>
+          </w:tcPr>
+          <w:p>
+            <w:r>
+              <w:t>Mag size</w:t>
+            </w:r>
+          </w:p>
+        </w:tc>
+        <w:tc>
+          <w:tcPr>
+            <w:tcW w:w="3005" w:type="dxa"/>
+          </w:tcPr>
+          <w:p>
+            <w:r>
+              <w:t>The max ammo the player can shoot before having to reload</w:t>
+            </w:r>
+          </w:p>
+        </w:tc>
+        <w:tc>
+          <w:tcPr>
+            <w:tcW w:w="3006" w:type="dxa"/>
+          </w:tcPr>
+          <w:p>
+            <w:r>
+              <w:t>Int</w:t>
+            </w:r>
+          </w:p>
+        </w:tc>
+      </w:tr>
+      <w:tr>
+        <w:tc>
+          <w:tcPr>
+            <w:tcW w:w="3005" w:type="dxa"/>
+          </w:tcPr>
+          <w:p>
+            <w:r>
+              <w:t>Current ammo</w:t>
+            </w:r>
+          </w:p>
+        </w:tc>
+        <w:tc>
+          <w:tcPr>
+            <w:tcW w:w="3005" w:type="dxa"/>
+          </w:tcPr>
+          <w:p>
+            <w:r>
+              <w:t>How many rounds are in the mag</w:t>
+            </w:r>
+          </w:p>
+        </w:tc>
+        <w:tc>
+          <w:tcPr>
+            <w:tcW w:w="3006" w:type="dxa"/>
+          </w:tcPr>
+          <w:p>
+            <w:r>
+              <w:t>Int</w:t>
+            </w:r>
+          </w:p>
+        </w:tc>
+      </w:tr>
+      <w:tr>
+        <w:tc>
+          <w:tcPr>
+            <w:tcW w:w="3005" w:type="dxa"/>
+          </w:tcPr>
+          <w:p>
+            <w:r>
+              <w:t>Reload time</w:t>
+            </w:r>
+          </w:p>
+        </w:tc>
+        <w:tc>
+          <w:tcPr>
+            <w:tcW w:w="3005" w:type="dxa"/>
+          </w:tcPr>
+          <w:p>
+            <w:r>
+              <w:t>How long it takes before the player can start firing again.</w:t>
+            </w:r>
+          </w:p>
+        </w:tc>
+        <w:tc>
+          <w:tcPr>
+            <w:tcW w:w="3006" w:type="dxa"/>
+          </w:tcPr>
+          <w:p>
+            <w:r>
+              <w:t>Float</w:t>
+            </w:r>
+          </w:p>
+        </w:tc>
+      </w:tr>
+      <w:tr>
+        <w:tc>
+          <w:tcPr>
+            <w:tcW w:w="3005" w:type="dxa"/>
+          </w:tcPr>
+          <w:p>
+            <w:r>
+              <w:t>Damage</w:t>
+            </w:r>
+          </w:p>
+        </w:tc>
+        <w:tc>
+          <w:tcPr>
+            <w:tcW w:w="3005" w:type="dxa"/>
+          </w:tcPr>
+          <w:p>
+            <w:r>
+              <w:t>How quickly it decreases enemy health</w:t>
+            </w:r>
+          </w:p>
+        </w:tc>
+        <w:tc>
+          <w:tcPr>
+            <w:tcW w:w="3006" w:type="dxa"/>
+          </w:tcPr>
+          <w:p>
+            <w:r>
+              <w:t>Int</w:t>
+            </w:r>
+          </w:p>
+        </w:tc>
+      </w:tr>
+      <w:tr>
+        <w:tc>
+          <w:tcPr>
+            <w:tcW w:w="3005" w:type="dxa"/>
+          </w:tcPr>
+          <w:p>
+            <w:r>
+              <w:t>Speed</w:t>
+            </w:r>
+          </w:p>
+        </w:tc>
+        <w:tc>
+          <w:tcPr>
+            <w:tcW w:w="3005" w:type="dxa"/>
+          </w:tcPr>
+          <w:p>
+            <w:r>
+              <w:t>Determines simulated velocity</w:t>
+            </w:r>
+          </w:p>
+        </w:tc>
+        <w:tc>
+          <w:tcPr>
+            <w:tcW w:w="3006" w:type="dxa"/>
+          </w:tcPr>
+          <w:p>
+            <w:r>
+              <w:t>float</w:t>
+            </w:r>
+          </w:p>
+        </w:tc>
+      </w:tr>
+      <w:tr>
+        <w:tc>
+          <w:tcPr>
+            <w:tcW w:w="3005" w:type="dxa"/>
+          </w:tcPr>
+          <w:p>
+            <w:r>
+              <w:t>Destroy time</w:t>
+            </w:r>
+          </w:p>
+        </w:tc>
+        <w:tc>
+          <w:tcPr>
+            <w:tcW w:w="3005" w:type="dxa"/>
+          </w:tcPr>
+          <w:p>
+            <w:r>
+              <w:t>How quickly unity removes the object for optimization</w:t>
+            </w:r>
+          </w:p>
+        </w:tc>
+        <w:tc>
+          <w:tcPr>
+            <w:tcW w:w="3006" w:type="dxa"/>
+          </w:tcPr>
+          <w:p>
+            <w:r>
+              <w:t>float</w:t>
+            </w:r>
+          </w:p>
+        </w:tc>
+      </w:tr>
+    </w:tbl>
+    <w:p/>
+    <w:p/>
+    <w:p/>
+    <w:p/>
+    <w:p/>
+    <w:p/>
+    <w:p/>
+    <w:p>
+      <w:pPr>
+        <w:pStyle w:val="Heading2"/>
+      </w:pPr>
+      <w:bookmarkStart w:id="9" w:name="_Toc28814265"/>
+      <w:r>
+        <w:t>Enemies</w:t>
+      </w:r>
+      <w:bookmarkEnd w:id="9"/>
+    </w:p>
+    <w:p>
+      <w:r>
+        <w:t>sprite of a zombie edited to have a</w:t>
+      </w:r>
+      <w:r>
+        <w:t>n</w:t>
+      </w:r>
+      <w:r>
+        <w:t xml:space="preserve"> orange top because it’s a zombie prisoner.</w:t>
+      </w:r>
+    </w:p>
+    <w:p>
+      <w:r>
+        <w:t>I am using Astar pathfinding and several components that allow for accurate enemy movement within the map boundaries.</w:t>
+      </w:r>
+    </w:p>
+    <w:p>
+      <w:r>
+        <w:rPr>
+          <w:noProof/>
+        </w:rPr>
+        <w:drawing>
+          <wp:inline distT="0" distB="0" distL="0" distR="0" wp14:anchorId="1797BB03" wp14:editId="32EE0EAC">
+            <wp:extent cx="2790825" cy="2981325"/>
+            <wp:effectExtent l="0" t="0" r="9525" b="9525"/>
+            <wp:docPr id="11" name="Picture 11"/>
+            <wp:cNvGraphicFramePr>
+              <a:graphicFrameLocks xmlns:a="http://schemas.openxmlformats.org/drawingml/2006/main" noChangeAspect="1"/>
+            </wp:cNvGraphicFramePr>
+            <a:graphic xmlns:a="http://schemas.openxmlformats.org/drawingml/2006/main">
+              <a:graphicData uri="http://schemas.openxmlformats.org/drawingml/2006/picture">
+                <pic:pic xmlns:pic="http://schemas.openxmlformats.org/drawingml/2006/picture">
+                  <pic:nvPicPr>
+                    <pic:cNvPr id="1" name=""/>
+                    <pic:cNvPicPr/>
+                  </pic:nvPicPr>
+                  <pic:blipFill>
+                    <a:blip r:embed="rId13"/>
+                    <a:stretch>
+                      <a:fillRect/>
+                    </a:stretch>
+                  </pic:blipFill>
+                  <pic:spPr>
+                    <a:xfrm>
+                      <a:off x="0" y="0"/>
+                      <a:ext cx="2790825" cy="2981325"/>
+                    </a:xfrm>
+                    <a:prstGeom prst="rect">
+                      <a:avLst/>
+                    </a:prstGeom>
+                  </pic:spPr>
+                </pic:pic>
+              </a:graphicData>
+            </a:graphic>
+          </wp:inline>
+        </w:drawing>
+      </w:r>
+    </w:p>
+    <w:p/>
+    <w:tbl>
+      <w:tblPr>
+        <w:tblStyle w:val="TableGrid"/>
+        <w:tblW w:w="0" w:type="auto"/>
+        <w:tblLook w:val="04A0" w:firstRow="1" w:lastRow="0" w:firstColumn="1" w:lastColumn="0" w:noHBand="0" w:noVBand="1"/>
+      </w:tblPr>
+      <w:tblGrid>
+        <w:gridCol w:w="3005"/>
+        <w:gridCol w:w="3005"/>
+        <w:gridCol w:w="3006"/>
+      </w:tblGrid>
+      <w:tr>
+        <w:tc>
+          <w:tcPr>
+            <w:tcW w:w="3005" w:type="dxa"/>
+          </w:tcPr>
+          <w:p>
+            <w:r>
+              <w:t>Property</w:t>
+            </w:r>
+          </w:p>
+        </w:tc>
+        <w:tc>
+          <w:tcPr>
+            <w:tcW w:w="3005" w:type="dxa"/>
+          </w:tcPr>
+          <w:p>
+            <w:r>
+              <w:t>Description</w:t>
+            </w:r>
+          </w:p>
+        </w:tc>
+        <w:tc>
+          <w:tcPr>
+            <w:tcW w:w="3006" w:type="dxa"/>
+          </w:tcPr>
+          <w:p>
+            <w:r>
+              <w:t>Type</w:t>
+            </w:r>
+          </w:p>
+        </w:tc>
+      </w:tr>
+      <w:tr>
+        <w:tc>
+          <w:tcPr>
+            <w:tcW w:w="3005" w:type="dxa"/>
+          </w:tcPr>
+          <w:p>
+            <w:r>
+              <w:t>Health</w:t>
+            </w:r>
+          </w:p>
+        </w:tc>
+        <w:tc>
+          <w:tcPr>
+            <w:tcW w:w="3005" w:type="dxa"/>
+          </w:tcPr>
+          <w:p>
+            <w:r>
+              <w:t>The zombie’s health – pairs with the damage of the bullet to determine how strong or weak the zombie is</w:t>
+            </w:r>
+          </w:p>
+        </w:tc>
+        <w:tc>
+          <w:tcPr>
+            <w:tcW w:w="3006" w:type="dxa"/>
+          </w:tcPr>
+          <w:p>
+            <w:r>
+              <w:t>Int</w:t>
+            </w:r>
+          </w:p>
+        </w:tc>
+      </w:tr>
+      <w:tr>
+        <w:tc>
+          <w:tcPr>
+            <w:tcW w:w="3005" w:type="dxa"/>
+          </w:tcPr>
+          <w:p>
+            <w:r>
+              <w:t>Damage</w:t>
+            </w:r>
+          </w:p>
+        </w:tc>
+        <w:tc>
+          <w:tcPr>
+            <w:tcW w:w="3005" w:type="dxa"/>
+          </w:tcPr>
+          <w:p>
+            <w:r>
+              <w:t>Pairs with the health of the player to lower their hit points while in contact</w:t>
+            </w:r>
+          </w:p>
+        </w:tc>
+        <w:tc>
+          <w:tcPr>
+            <w:tcW w:w="3006" w:type="dxa"/>
+          </w:tcPr>
+          <w:p>
+            <w:r>
+              <w:t>Int</w:t>
+            </w:r>
+          </w:p>
+        </w:tc>
+      </w:tr>
+      <w:tr>
+        <w:tc>
+          <w:tcPr>
+            <w:tcW w:w="3005" w:type="dxa"/>
+          </w:tcPr>
+          <w:p>
+            <w:r>
+              <w:t>Speed</w:t>
+            </w:r>
+          </w:p>
+        </w:tc>
+        <w:tc>
+          <w:tcPr>
+            <w:tcW w:w="3005" w:type="dxa"/>
+          </w:tcPr>
+          <w:p>
+            <w:r>
+              <w:t>How fast the zombie moves</w:t>
+            </w:r>
+          </w:p>
+        </w:tc>
+        <w:tc>
+          <w:tcPr>
+            <w:tcW w:w="3006" w:type="dxa"/>
+          </w:tcPr>
+          <w:p>
+            <w:r>
+              <w:t>Float</w:t>
+            </w:r>
+          </w:p>
+        </w:tc>
+      </w:tr>
+      <w:tr>
+        <w:tc>
+          <w:tcPr>
+            <w:tcW w:w="3005" w:type="dxa"/>
+          </w:tcPr>
+          <w:p>
+            <w:r>
+              <w:t>Score</w:t>
+            </w:r>
+          </w:p>
+        </w:tc>
+        <w:tc>
+          <w:tcPr>
+            <w:tcW w:w="3005" w:type="dxa"/>
+          </w:tcPr>
+          <w:p>
+            <w:r>
+              <w:t>Determines amount of points the player gets per kill.</w:t>
+            </w:r>
+          </w:p>
+        </w:tc>
+        <w:tc>
+          <w:tcPr>
+            <w:tcW w:w="3006" w:type="dxa"/>
+          </w:tcPr>
+          <w:p>
+            <w:r>
+              <w:t>Int</w:t>
+            </w:r>
+          </w:p>
+        </w:tc>
+      </w:tr>
+    </w:tbl>
+    <w:p/>
+    <w:p/>
+    <w:p/>
+    <w:p/>
+    <w:p/>
+    <w:p/>
+    <w:p/>
+    <w:p/>
+    <w:p/>
+    <w:p>
+      <w:pPr>
+        <w:pStyle w:val="Heading1"/>
+      </w:pPr>
+      <w:bookmarkStart w:id="10" w:name="_Toc28814266"/>
+      <w:r>
+        <w:t>Map</w:t>
+      </w:r>
+      <w:r>
+        <w:t xml:space="preserve"> plan</w:t>
+      </w:r>
+      <w:bookmarkEnd w:id="10"/>
+    </w:p>
+    <w:p/>
+    <w:p>
+      <w:r>
+        <w:t>Red circles are marked as zombie spawn areas</w:t>
+      </w:r>
+    </w:p>
+    <w:p>
+      <w:r>
+        <w:rPr>
+          <w:noProof/>
+        </w:rPr>
+        <w:drawing>
+          <wp:inline distT="0" distB="0" distL="0" distR="0" wp14:anchorId="40AD35C3" wp14:editId="635B46A4">
+            <wp:extent cx="5731510" cy="2933065"/>
+            <wp:effectExtent l="0" t="0" r="2540" b="635"/>
+            <wp:docPr id="13" name="Picture 13"/>
+            <wp:cNvGraphicFramePr>
+              <a:graphicFrameLocks xmlns:a="http://schemas.openxmlformats.org/drawingml/2006/main" noChangeAspect="1"/>
+            </wp:cNvGraphicFramePr>
+            <a:graphic xmlns:a="http://schemas.openxmlformats.org/drawingml/2006/main">
+              <a:graphicData uri="http://schemas.openxmlformats.org/drawingml/2006/picture">
+                <pic:pic xmlns:pic="http://schemas.openxmlformats.org/drawingml/2006/picture">
+                  <pic:nvPicPr>
+                    <pic:cNvPr id="1" name=""/>
+                    <pic:cNvPicPr/>
+                  </pic:nvPicPr>
+                  <pic:blipFill>
+                    <a:blip r:embed="rId14"/>
+                    <a:stretch>
+                      <a:fillRect/>
+                    </a:stretch>
+                  </pic:blipFill>
+                  <pic:spPr>
+                    <a:xfrm>
+                      <a:off x="0" y="0"/>
+                      <a:ext cx="5731510" cy="2933065"/>
+                    </a:xfrm>
+                    <a:prstGeom prst="rect">
+                      <a:avLst/>
+                    </a:prstGeom>
+                  </pic:spPr>
+                </pic:pic>
+              </a:graphicData>
+            </a:graphic>
+          </wp:inline>
+        </w:drawing>
+      </w:r>
+    </w:p>
+    <w:p>
+      <w:r>
+        <w:rPr>
+          <w:noProof/>
+        </w:rPr>
+        <w:drawing>
+          <wp:inline distT="0" distB="0" distL="0" distR="0" wp14:anchorId="5E57323C" wp14:editId="4A5A2DED">
+            <wp:extent cx="1997042" cy="2667000"/>
+            <wp:effectExtent l="0" t="0" r="3810" b="0"/>
+            <wp:docPr id="14" name="Picture 14"/>
+            <wp:cNvGraphicFramePr>
+              <a:graphicFrameLocks xmlns:a="http://schemas.openxmlformats.org/drawingml/2006/main" noChangeAspect="1"/>
+            </wp:cNvGraphicFramePr>
+            <a:graphic xmlns:a="http://schemas.openxmlformats.org/drawingml/2006/main">
+              <a:graphicData uri="http://schemas.openxmlformats.org/drawingml/2006/picture">
+                <pic:pic xmlns:pic="http://schemas.openxmlformats.org/drawingml/2006/picture">
+                  <pic:nvPicPr>
+                    <pic:cNvPr id="1" name=""/>
+                    <pic:cNvPicPr/>
+                  </pic:nvPicPr>
+                  <pic:blipFill>
+                    <a:blip r:embed="rId15"/>
+                    <a:stretch>
+                      <a:fillRect/>
+                    </a:stretch>
+                  </pic:blipFill>
+                  <pic:spPr>
+                    <a:xfrm>
+                      <a:off x="0" y="0"/>
+                      <a:ext cx="2006124" cy="2679128"/>
+                    </a:xfrm>
+                    <a:prstGeom prst="rect">
+                      <a:avLst/>
+                    </a:prstGeom>
+                  </pic:spPr>
+                </pic:pic>
+              </a:graphicData>
+            </a:graphic>
+          </wp:inline>
+        </w:drawing>
+      </w:r>
+      <w:r>
+        <w:rPr>
+          <w:noProof/>
+        </w:rPr>
+        <w:drawing>
+          <wp:inline distT="0" distB="0" distL="0" distR="0" wp14:anchorId="1556233B" wp14:editId="329406C1">
+            <wp:extent cx="3638550" cy="2656840"/>
+            <wp:effectExtent l="0" t="0" r="0" b="0"/>
+            <wp:docPr id="15" name="Picture 15"/>
+            <wp:cNvGraphicFramePr>
+              <a:graphicFrameLocks xmlns:a="http://schemas.openxmlformats.org/drawingml/2006/main" noChangeAspect="1"/>
+            </wp:cNvGraphicFramePr>
+            <a:graphic xmlns:a="http://schemas.openxmlformats.org/drawingml/2006/main">
+              <a:graphicData uri="http://schemas.openxmlformats.org/drawingml/2006/picture">
+                <pic:pic xmlns:pic="http://schemas.openxmlformats.org/drawingml/2006/picture">
+                  <pic:nvPicPr>
+                    <pic:cNvPr id="1" name=""/>
+                    <pic:cNvPicPr/>
+                  </pic:nvPicPr>
+                  <pic:blipFill>
+                    <a:blip r:embed="rId16"/>
+                    <a:stretch>
+                      <a:fillRect/>
+                    </a:stretch>
+                  </pic:blipFill>
+                  <pic:spPr>
+                    <a:xfrm>
+                      <a:off x="0" y="0"/>
+                      <a:ext cx="3683487" cy="2689653"/>
+                    </a:xfrm>
+                    <a:prstGeom prst="rect">
+                      <a:avLst/>
+                    </a:prstGeom>
+                  </pic:spPr>
+                </pic:pic>
+              </a:graphicData>
+            </a:graphic>
+          </wp:inline>
+        </w:drawing>
+      </w:r>
+    </w:p>
+    <w:p/>
+    <w:p>
+      <w:pPr>
+        <w:pStyle w:val="Heading1"/>
+      </w:pPr>
+      <w:bookmarkStart w:id="11" w:name="_Toc28814267"/>
+      <w:r>
+        <w:t>Game Breakdown</w:t>
+      </w:r>
+      <w:bookmarkEnd w:id="11"/>
+    </w:p>
+    <w:p/>
+    <w:p>
+      <w:r>
+        <w:t>The game is a top down shooter, the player moves along a 2D plain to navigate around the map, the map was designed to have tight corners for intense chases but wider areas for brief moments respite, this is to mimic a prisons enclosed space but echo communal environments.</w:t>
+      </w:r>
+    </w:p>
+    <w:p/>
+    <w:p/>
+    <w:p/>
+    <w:p/>
+    <w:p/>
+    <w:p/>
+    <w:p>
+      <w:pPr>
+        <w:rPr>
+          <w:noProof/>
+        </w:rPr>
+      </w:pPr>
+    </w:p>
+    <w:p>
+      <w:bookmarkStart w:id="12" w:name="_GoBack"/>
+      <w:r>
+        <w:rPr>
+          <w:noProof/>
+        </w:rPr>
+        <w:drawing>
+          <wp:inline distT="0" distB="0" distL="0" distR="0" wp14:anchorId="28557F28" wp14:editId="6D7CAD9C">
+            <wp:extent cx="5472781" cy="4419600"/>
+            <wp:effectExtent l="0" t="0" r="0" b="0"/>
+            <wp:docPr id="16" name="Picture 16"/>
+            <wp:cNvGraphicFramePr>
+              <a:graphicFrameLocks xmlns:a="http://schemas.openxmlformats.org/drawingml/2006/main" noChangeAspect="1"/>
+            </wp:cNvGraphicFramePr>
+            <a:graphic xmlns:a="http://schemas.openxmlformats.org/drawingml/2006/main">
+              <a:graphicData uri="http://schemas.openxmlformats.org/drawingml/2006/picture">
+                <pic:pic xmlns:pic="http://schemas.openxmlformats.org/drawingml/2006/picture">
+                  <pic:nvPicPr>
+                    <pic:cNvPr id="1" name=""/>
+                    <pic:cNvPicPr/>
+                  </pic:nvPicPr>
+                  <pic:blipFill rotWithShape="1">
+                    <a:blip r:embed="rId17"/>
+                    <a:srcRect l="8143" t="7091" r="43496" b="23478"/>
+                    <a:stretch/>
+                  </pic:blipFill>
+                  <pic:spPr bwMode="auto">
+                    <a:xfrm>
+                      <a:off x="0" y="0"/>
+                      <a:ext cx="5485747" cy="4430071"/>
+                    </a:xfrm>
+                    <a:prstGeom prst="rect">
+                      <a:avLst/>
+                    </a:prstGeom>
+                    <a:ln>
+                      <a:noFill/>
+                    </a:ln>
+                    <a:extLst>
+                      <a:ext uri="{53640926-AAD7-44D8-BBD7-CCE9431645EC}">
+                        <a14:shadowObscured xmlns:a14="http://schemas.microsoft.com/office/drawing/2010/main"/>
+                      </a:ext>
+                    </a:extLst>
+                  </pic:spPr>
+                </pic:pic>
+              </a:graphicData>
+            </a:graphic>
+          </wp:inline>
+        </w:drawing>
+      </w:r>
+      <w:bookmarkEnd w:id="12"/>
     </w:p>
     <w:sectPr>
       <w:pgSz w:w="11906" w:h="16838"/>
@@ -339,6 +2586,7 @@
     <w:lsdException w:name="HTML Sample" w:semiHidden="1" w:unhideWhenUsed="1"/>
     <w:lsdException w:name="HTML Typewriter" w:semiHidden="1" w:unhideWhenUsed="1"/>
     <w:lsdException w:name="HTML Variable" w:semiHidden="1" w:unhideWhenUsed="1"/>
+    <w:lsdException w:name="Normal Table" w:semiHidden="1" w:unhideWhenUsed="1"/>
     <w:lsdException w:name="annotation subject" w:semiHidden="1" w:unhideWhenUsed="1"/>
     <w:lsdException w:name="No List" w:semiHidden="1" w:unhideWhenUsed="1"/>
     <w:lsdException w:name="Outline List 1" w:semiHidden="1" w:unhideWhenUsed="1"/>
@@ -385,8 +2633,10 @@
     <w:lsdException w:name="Table Subtle 2" w:semiHidden="1" w:unhideWhenUsed="1"/>
     <w:lsdException w:name="Table Web 1" w:semiHidden="1" w:unhideWhenUsed="1"/>
     <w:lsdException w:name="Table Web 2" w:semiHidden="1" w:unhideWhenUsed="1"/>
+    <w:lsdException w:name="Table Web 3" w:semiHidden="1" w:unhideWhenUsed="1"/>
     <w:lsdException w:name="Balloon Text" w:semiHidden="1" w:unhideWhenUsed="1"/>
     <w:lsdException w:name="Table Grid" w:uiPriority="39"/>
+    <w:lsdException w:name="Table Theme" w:semiHidden="1" w:unhideWhenUsed="1"/>
     <w:lsdException w:name="Placeholder Text" w:semiHidden="1"/>
     <w:lsdException w:name="No Spacing" w:uiPriority="1" w:qFormat="1"/>
     <w:lsdException w:name="Light Shading" w:uiPriority="60"/>
@@ -708,6 +2958,76 @@
       <w:szCs w:val="26"/>
     </w:rPr>
   </w:style>
+  <w:style w:type="paragraph" w:styleId="TOCHeading">
+    <w:name w:val="TOC Heading"/>
+    <w:basedOn w:val="Heading1"/>
+    <w:next w:val="Normal"/>
+    <w:uiPriority w:val="39"/>
+    <w:unhideWhenUsed/>
+    <w:qFormat/>
+    <w:rsid w:val="0002338F"/>
+    <w:pPr>
+      <w:outlineLvl w:val="9"/>
+    </w:pPr>
+    <w:rPr>
+      <w:lang w:val="en-US"/>
+    </w:rPr>
+  </w:style>
+  <w:style w:type="paragraph" w:styleId="TOC1">
+    <w:name w:val="toc 1"/>
+    <w:basedOn w:val="Normal"/>
+    <w:next w:val="Normal"/>
+    <w:autoRedefine/>
+    <w:uiPriority w:val="39"/>
+    <w:unhideWhenUsed/>
+    <w:rsid w:val="0002338F"/>
+    <w:pPr>
+      <w:spacing w:after="100"/>
+    </w:pPr>
+  </w:style>
+  <w:style w:type="paragraph" w:styleId="TOC2">
+    <w:name w:val="toc 2"/>
+    <w:basedOn w:val="Normal"/>
+    <w:next w:val="Normal"/>
+    <w:autoRedefine/>
+    <w:uiPriority w:val="39"/>
+    <w:unhideWhenUsed/>
+    <w:rsid w:val="0002338F"/>
+    <w:pPr>
+      <w:spacing w:after="100"/>
+      <w:ind w:left="220"/>
+    </w:pPr>
+  </w:style>
+  <w:style w:type="character" w:styleId="Hyperlink">
+    <w:name w:val="Hyperlink"/>
+    <w:basedOn w:val="DefaultParagraphFont"/>
+    <w:uiPriority w:val="99"/>
+    <w:unhideWhenUsed/>
+    <w:rsid w:val="0002338F"/>
+    <w:rPr>
+      <w:color w:val="0563C1" w:themeColor="hyperlink"/>
+      <w:u w:val="single"/>
+    </w:rPr>
+  </w:style>
+  <w:style w:type="table" w:styleId="TableGrid">
+    <w:name w:val="Table Grid"/>
+    <w:basedOn w:val="TableNormal"/>
+    <w:uiPriority w:val="39"/>
+    <w:rsid w:val="00F76D96"/>
+    <w:pPr>
+      <w:spacing w:after="0" w:line="240" w:lineRule="auto"/>
+    </w:pPr>
+    <w:tblPr>
+      <w:tblBorders>
+        <w:top w:val="single" w:sz="4" w:space="0" w:color="auto"/>
+        <w:left w:val="single" w:sz="4" w:space="0" w:color="auto"/>
+        <w:bottom w:val="single" w:sz="4" w:space="0" w:color="auto"/>
+        <w:right w:val="single" w:sz="4" w:space="0" w:color="auto"/>
+        <w:insideH w:val="single" w:sz="4" w:space="0" w:color="auto"/>
+        <w:insideV w:val="single" w:sz="4" w:space="0" w:color="auto"/>
+      </w:tblBorders>
+    </w:tblPr>
+  </w:style>
 </w:styles>
 </file>
 
@@ -1004,4 +3324,16 @@
     </a:ext>
   </a:extLst>
 </a:theme>
+</file>
+
+<file path=customXml/item1.xml><?xml version="1.0" encoding="utf-8"?>
+<b:Sources xmlns:b="http://schemas.openxmlformats.org/officeDocument/2006/bibliography" xmlns="http://schemas.openxmlformats.org/officeDocument/2006/bibliography" SelectedStyle="\APASixthEditionOfficeOnline.xsl" StyleName="APA" Version="6"/>
+</file>
+
+<file path=customXml/itemProps1.xml><?xml version="1.0" encoding="utf-8"?>
+<ds:datastoreItem xmlns:ds="http://schemas.openxmlformats.org/officeDocument/2006/customXml" ds:itemID="{58B30B27-4120-4C3E-8508-8079509F8ACA}">
+  <ds:schemaRefs>
+    <ds:schemaRef ds:uri="http://schemas.openxmlformats.org/officeDocument/2006/bibliography"/>
+  </ds:schemaRefs>
+</ds:datastoreItem>
 </file>
</xml_diff>